<commit_message>
chore: criação de arquivos
- Criado: resumo PTCC;
- Criada: atividade01 PTCC;
- Criados: arquivos de avaliação;
</commit_message>
<xml_diff>
--- a/semestre_2/Planejamento_TCC/Resumo/resumo_Aula01_PTCC.docx
+++ b/semestre_2/Planejamento_TCC/Resumo/resumo_Aula01_PTCC.docx
@@ -392,15 +392,7 @@
           <w:sz w:val="24"/>
           <w:szCs w:val="24"/>
         </w:rPr>
-        <w:t>S</w:t>
-      </w:r>
-      <w:r>
-        <w:rPr>
-          <w:rFonts w:ascii="Arial" w:hAnsi="Arial" w:cs="Arial"/>
-          <w:sz w:val="24"/>
-          <w:szCs w:val="24"/>
-        </w:rPr>
-        <w:t>ão uma iniciativa mundial criada pela Organização das Nações Unidas (ONU) em 2015.</w:t>
+        <w:t>São uma iniciativa mundial criada pela Organização das Nações Unidas (ONU) em 2015.</w:t>
       </w:r>
       <w:r>
         <w:rPr>
@@ -421,60 +413,95 @@
     </w:p>
     <w:p>
       <w:pPr>
+        <w:pStyle w:val="PargrafodaLista"/>
+        <w:numPr>
+          <w:ilvl w:val="0"/>
+          <w:numId w:val="10"/>
+        </w:numPr>
         <w:spacing w:line="360" w:lineRule="auto"/>
         <w:jc w:val="both"/>
       </w:pPr>
       <w:r>
-        <w:t xml:space="preserve">• Erradicação da pobreza e da fome; </w:t>
+        <w:t xml:space="preserve">Erradicação da pobreza e da fome; </w:t>
       </w:r>
     </w:p>
     <w:p>
       <w:pPr>
+        <w:pStyle w:val="PargrafodaLista"/>
+        <w:numPr>
+          <w:ilvl w:val="0"/>
+          <w:numId w:val="10"/>
+        </w:numPr>
         <w:spacing w:line="360" w:lineRule="auto"/>
         <w:jc w:val="both"/>
       </w:pPr>
       <w:r>
-        <w:t xml:space="preserve">• Saúde e bem-estar; </w:t>
+        <w:t xml:space="preserve">Saúde e bem-estar; </w:t>
       </w:r>
     </w:p>
     <w:p>
       <w:pPr>
+        <w:pStyle w:val="PargrafodaLista"/>
+        <w:numPr>
+          <w:ilvl w:val="0"/>
+          <w:numId w:val="10"/>
+        </w:numPr>
         <w:spacing w:line="360" w:lineRule="auto"/>
         <w:jc w:val="both"/>
       </w:pPr>
       <w:r>
-        <w:t xml:space="preserve">• Educação de qualidade; </w:t>
+        <w:t xml:space="preserve">Educação de qualidade; </w:t>
       </w:r>
     </w:p>
     <w:p>
       <w:pPr>
+        <w:pStyle w:val="PargrafodaLista"/>
+        <w:numPr>
+          <w:ilvl w:val="0"/>
+          <w:numId w:val="10"/>
+        </w:numPr>
         <w:spacing w:line="360" w:lineRule="auto"/>
         <w:jc w:val="both"/>
       </w:pPr>
       <w:r>
-        <w:t xml:space="preserve">• Igualdade de gênero; </w:t>
+        <w:t xml:space="preserve">Igualdade de gênero; </w:t>
       </w:r>
     </w:p>
     <w:p>
       <w:pPr>
+        <w:pStyle w:val="PargrafodaLista"/>
+        <w:numPr>
+          <w:ilvl w:val="0"/>
+          <w:numId w:val="10"/>
+        </w:numPr>
         <w:spacing w:line="360" w:lineRule="auto"/>
         <w:jc w:val="both"/>
       </w:pPr>
       <w:r>
-        <w:t xml:space="preserve">• Trabalho decente e inovação; </w:t>
+        <w:t xml:space="preserve">Trabalho decente e inovação; </w:t>
       </w:r>
     </w:p>
     <w:p>
       <w:pPr>
+        <w:pStyle w:val="PargrafodaLista"/>
+        <w:numPr>
+          <w:ilvl w:val="0"/>
+          <w:numId w:val="10"/>
+        </w:numPr>
         <w:spacing w:line="360" w:lineRule="auto"/>
         <w:jc w:val="both"/>
       </w:pPr>
       <w:r>
-        <w:t xml:space="preserve">• Combate às mudanças climáticas; </w:t>
+        <w:t xml:space="preserve">Combate às mudanças climáticas; </w:t>
       </w:r>
     </w:p>
     <w:p>
       <w:pPr>
+        <w:pStyle w:val="PargrafodaLista"/>
+        <w:numPr>
+          <w:ilvl w:val="0"/>
+          <w:numId w:val="10"/>
+        </w:numPr>
         <w:spacing w:line="360" w:lineRule="auto"/>
         <w:jc w:val="both"/>
         <w:rPr>
@@ -487,7 +514,7 @@
         </w:rPr>
       </w:pPr>
       <w:r>
-        <w:t>• Paz, justiça e parcerias para o desenvolvimento.</w:t>
+        <w:t>Paz, justiça e parcerias para o desenvolvimento.</w:t>
       </w:r>
     </w:p>
     <w:p>
@@ -507,10 +534,454 @@
         <w:jc w:val="both"/>
         <w:rPr>
           <w:rFonts w:ascii="Arial" w:hAnsi="Arial" w:cs="Arial"/>
-          <w:sz w:val="24"/>
-          <w:szCs w:val="24"/>
-        </w:rPr>
-      </w:pPr>
+          <w:b/>
+          <w:bCs/>
+          <w:sz w:val="24"/>
+          <w:szCs w:val="24"/>
+        </w:rPr>
+      </w:pPr>
+      <w:r>
+        <w:rPr>
+          <w:rFonts w:ascii="Arial" w:hAnsi="Arial" w:cs="Arial"/>
+          <w:b/>
+          <w:bCs/>
+          <w:sz w:val="24"/>
+          <w:szCs w:val="24"/>
+        </w:rPr>
+        <w:t>DECLARAÇÃO DE VISÃO</w:t>
+      </w:r>
+    </w:p>
+    <w:p>
+      <w:pPr>
+        <w:jc w:val="both"/>
+        <w:rPr>
+          <w:rFonts w:ascii="Arial" w:hAnsi="Arial" w:cs="Arial"/>
+          <w:sz w:val="24"/>
+          <w:szCs w:val="24"/>
+        </w:rPr>
+      </w:pPr>
+      <w:r>
+        <w:rPr>
+          <w:rFonts w:ascii="Arial" w:hAnsi="Arial" w:cs="Arial"/>
+          <w:b/>
+          <w:bCs/>
+          <w:sz w:val="24"/>
+          <w:szCs w:val="24"/>
+        </w:rPr>
+        <w:tab/>
+      </w:r>
+      <w:r>
+        <w:rPr>
+          <w:rFonts w:ascii="Arial" w:hAnsi="Arial" w:cs="Arial"/>
+          <w:sz w:val="24"/>
+          <w:szCs w:val="24"/>
+        </w:rPr>
+        <w:t xml:space="preserve">É um mapa inicial do projeto, capaz de responder às perguntas: </w:t>
+      </w:r>
+    </w:p>
+    <w:p>
+      <w:pPr>
+        <w:pStyle w:val="PargrafodaLista"/>
+        <w:numPr>
+          <w:ilvl w:val="0"/>
+          <w:numId w:val="9"/>
+        </w:numPr>
+        <w:jc w:val="both"/>
+      </w:pPr>
+      <w:r>
+        <w:t>Qual é o propósito do projeto?</w:t>
+      </w:r>
+    </w:p>
+    <w:p>
+      <w:pPr>
+        <w:pStyle w:val="PargrafodaLista"/>
+        <w:numPr>
+          <w:ilvl w:val="0"/>
+          <w:numId w:val="9"/>
+        </w:numPr>
+        <w:jc w:val="both"/>
+      </w:pPr>
+      <w:r>
+        <w:t xml:space="preserve">Quem será beneficiado com a solução? </w:t>
+      </w:r>
+    </w:p>
+    <w:p>
+      <w:pPr>
+        <w:pStyle w:val="PargrafodaLista"/>
+        <w:numPr>
+          <w:ilvl w:val="0"/>
+          <w:numId w:val="9"/>
+        </w:numPr>
+        <w:jc w:val="both"/>
+      </w:pPr>
+      <w:r>
+        <w:t xml:space="preserve">Qual problema será resolvido? </w:t>
+      </w:r>
+    </w:p>
+    <w:p>
+      <w:pPr>
+        <w:pStyle w:val="PargrafodaLista"/>
+        <w:numPr>
+          <w:ilvl w:val="0"/>
+          <w:numId w:val="9"/>
+        </w:numPr>
+        <w:jc w:val="both"/>
+        <w:rPr>
+          <w:rFonts w:ascii="Arial" w:hAnsi="Arial" w:cs="Arial"/>
+          <w:sz w:val="24"/>
+          <w:szCs w:val="24"/>
+        </w:rPr>
+      </w:pPr>
+      <w:r>
+        <w:t>Como esse projeto se conecta a um ou mais ODS?</w:t>
+      </w:r>
+    </w:p>
+    <w:p>
+      <w:pPr>
+        <w:jc w:val="both"/>
+        <w:rPr>
+          <w:rFonts w:ascii="Arial" w:hAnsi="Arial" w:cs="Arial"/>
+          <w:b/>
+          <w:bCs/>
+          <w:sz w:val="24"/>
+          <w:szCs w:val="24"/>
+        </w:rPr>
+      </w:pPr>
+      <w:r>
+        <w:rPr>
+          <w:rFonts w:ascii="Arial" w:hAnsi="Arial" w:cs="Arial"/>
+          <w:b/>
+          <w:bCs/>
+          <w:sz w:val="24"/>
+          <w:szCs w:val="24"/>
+        </w:rPr>
+        <w:t>TÓPICOS</w:t>
+      </w:r>
+    </w:p>
+    <w:p>
+      <w:pPr>
+        <w:jc w:val="both"/>
+        <w:rPr>
+          <w:rFonts w:ascii="Arial" w:hAnsi="Arial" w:cs="Arial"/>
+          <w:b/>
+          <w:bCs/>
+          <w:sz w:val="24"/>
+          <w:szCs w:val="24"/>
+        </w:rPr>
+      </w:pPr>
+      <w:r>
+        <w:rPr>
+          <w:rFonts w:ascii="Arial" w:hAnsi="Arial" w:cs="Arial"/>
+          <w:b/>
+          <w:bCs/>
+          <w:sz w:val="24"/>
+          <w:szCs w:val="24"/>
+        </w:rPr>
+        <w:tab/>
+      </w:r>
+      <w:r>
+        <w:rPr>
+          <w:rFonts w:ascii="Arial" w:hAnsi="Arial" w:cs="Arial"/>
+          <w:b/>
+          <w:bCs/>
+          <w:sz w:val="24"/>
+          <w:szCs w:val="24"/>
+        </w:rPr>
+        <w:t>Título</w:t>
+      </w:r>
+      <w:r>
+        <w:rPr>
+          <w:rFonts w:ascii="Arial" w:hAnsi="Arial" w:cs="Arial"/>
+          <w:sz w:val="24"/>
+          <w:szCs w:val="24"/>
+        </w:rPr>
+        <w:t xml:space="preserve"> (não genérico) | </w:t>
+      </w:r>
+      <w:r>
+        <w:rPr>
+          <w:rFonts w:ascii="Arial" w:hAnsi="Arial" w:cs="Arial"/>
+          <w:b/>
+          <w:bCs/>
+          <w:sz w:val="24"/>
+          <w:szCs w:val="24"/>
+        </w:rPr>
+        <w:t>Objetivo</w:t>
+      </w:r>
+      <w:r>
+        <w:rPr>
+          <w:rFonts w:ascii="Arial" w:hAnsi="Arial" w:cs="Arial"/>
+          <w:sz w:val="24"/>
+          <w:szCs w:val="24"/>
+        </w:rPr>
+        <w:t xml:space="preserve"> (o que o projeto pretende alcançar</w:t>
+      </w:r>
+      <w:r>
+        <w:rPr>
+          <w:rFonts w:ascii="Arial" w:hAnsi="Arial" w:cs="Arial"/>
+          <w:sz w:val="24"/>
+          <w:szCs w:val="24"/>
+        </w:rPr>
+        <w:t>, de forma concisa e mensurável</w:t>
+      </w:r>
+      <w:r>
+        <w:rPr>
+          <w:rFonts w:ascii="Arial" w:hAnsi="Arial" w:cs="Arial"/>
+          <w:sz w:val="24"/>
+          <w:szCs w:val="24"/>
+        </w:rPr>
+        <w:t xml:space="preserve">) | </w:t>
+      </w:r>
+      <w:r>
+        <w:rPr>
+          <w:rFonts w:ascii="Arial" w:hAnsi="Arial" w:cs="Arial"/>
+          <w:b/>
+          <w:bCs/>
+          <w:sz w:val="24"/>
+          <w:szCs w:val="24"/>
+        </w:rPr>
+        <w:t>Justificativa</w:t>
+      </w:r>
+      <w:r>
+        <w:rPr>
+          <w:rFonts w:ascii="Arial" w:hAnsi="Arial" w:cs="Arial"/>
+          <w:sz w:val="24"/>
+          <w:szCs w:val="24"/>
+        </w:rPr>
+        <w:t xml:space="preserve"> (</w:t>
+      </w:r>
+      <w:r>
+        <w:rPr>
+          <w:rFonts w:ascii="Arial" w:hAnsi="Arial" w:cs="Arial"/>
+          <w:sz w:val="24"/>
+          <w:szCs w:val="24"/>
+        </w:rPr>
+        <w:t>p</w:t>
+      </w:r>
+      <w:r>
+        <w:rPr>
+          <w:rFonts w:ascii="Arial" w:hAnsi="Arial" w:cs="Arial"/>
+          <w:sz w:val="24"/>
+          <w:szCs w:val="24"/>
+        </w:rPr>
+        <w:t xml:space="preserve">or </w:t>
+      </w:r>
+      <w:proofErr w:type="spellStart"/>
+      <w:r>
+        <w:rPr>
+          <w:rFonts w:ascii="Arial" w:hAnsi="Arial" w:cs="Arial"/>
+          <w:sz w:val="24"/>
+          <w:szCs w:val="24"/>
+        </w:rPr>
+        <w:t>qu</w:t>
+      </w:r>
+      <w:r>
+        <w:rPr>
+          <w:rFonts w:ascii="Arial" w:hAnsi="Arial" w:cs="Arial"/>
+          <w:sz w:val="24"/>
+          <w:szCs w:val="24"/>
+        </w:rPr>
+        <w:t>ê</w:t>
+      </w:r>
+      <w:proofErr w:type="spellEnd"/>
+      <w:r>
+        <w:rPr>
+          <w:rFonts w:ascii="Arial" w:hAnsi="Arial" w:cs="Arial"/>
+          <w:sz w:val="24"/>
+          <w:szCs w:val="24"/>
+        </w:rPr>
+        <w:t xml:space="preserve"> o projeto deve existir</w:t>
+      </w:r>
+      <w:r>
+        <w:rPr>
+          <w:rFonts w:ascii="Arial" w:hAnsi="Arial" w:cs="Arial"/>
+          <w:sz w:val="24"/>
+          <w:szCs w:val="24"/>
+        </w:rPr>
+        <w:t>?</w:t>
+      </w:r>
+      <w:r>
+        <w:rPr>
+          <w:rFonts w:ascii="Arial" w:hAnsi="Arial" w:cs="Arial"/>
+          <w:sz w:val="24"/>
+          <w:szCs w:val="24"/>
+        </w:rPr>
+        <w:t xml:space="preserve"> por quê é importante</w:t>
+      </w:r>
+      <w:r>
+        <w:rPr>
+          <w:rFonts w:ascii="Arial" w:hAnsi="Arial" w:cs="Arial"/>
+          <w:sz w:val="24"/>
+          <w:szCs w:val="24"/>
+        </w:rPr>
+        <w:t xml:space="preserve">, problema identificado, relevância da solução, impacto social ou ambiental esperado e conexão com pelo </w:t>
+      </w:r>
+      <w:r>
+        <w:rPr>
+          <w:rFonts w:ascii="Arial" w:hAnsi="Arial" w:cs="Arial"/>
+          <w:sz w:val="24"/>
+          <w:szCs w:val="24"/>
+        </w:rPr>
+        <w:lastRenderedPageBreak/>
+        <w:t>menos um ODS)</w:t>
+      </w:r>
+      <w:r>
+        <w:rPr>
+          <w:rFonts w:ascii="Arial" w:hAnsi="Arial" w:cs="Arial"/>
+          <w:sz w:val="24"/>
+          <w:szCs w:val="24"/>
+        </w:rPr>
+        <w:t>.</w:t>
+      </w:r>
+      <w:r>
+        <w:rPr>
+          <w:rFonts w:ascii="Arial" w:hAnsi="Arial" w:cs="Arial"/>
+          <w:sz w:val="24"/>
+          <w:szCs w:val="24"/>
+        </w:rPr>
+        <w:t xml:space="preserve"> | </w:t>
+      </w:r>
+      <w:r>
+        <w:rPr>
+          <w:rFonts w:ascii="Arial" w:hAnsi="Arial" w:cs="Arial"/>
+          <w:b/>
+          <w:bCs/>
+          <w:sz w:val="24"/>
+          <w:szCs w:val="24"/>
+        </w:rPr>
+        <w:t>Descrição Geral</w:t>
+      </w:r>
+      <w:r>
+        <w:rPr>
+          <w:rFonts w:ascii="Arial" w:hAnsi="Arial" w:cs="Arial"/>
+          <w:b/>
+          <w:bCs/>
+          <w:sz w:val="24"/>
+          <w:szCs w:val="24"/>
+        </w:rPr>
+        <w:t xml:space="preserve"> </w:t>
+      </w:r>
+      <w:r>
+        <w:rPr>
+          <w:rFonts w:ascii="Arial" w:hAnsi="Arial" w:cs="Arial"/>
+          <w:sz w:val="24"/>
+          <w:szCs w:val="24"/>
+        </w:rPr>
+        <w:t>(rotina e processos realizados no sistema, o que e como o projeto irá fazer, as etapas meio do projeto)</w:t>
+      </w:r>
+      <w:r>
+        <w:rPr>
+          <w:rFonts w:ascii="Arial" w:hAnsi="Arial" w:cs="Arial"/>
+          <w:sz w:val="24"/>
+          <w:szCs w:val="24"/>
+        </w:rPr>
+        <w:t xml:space="preserve"> | </w:t>
+      </w:r>
+      <w:r>
+        <w:rPr>
+          <w:rFonts w:ascii="Arial" w:hAnsi="Arial" w:cs="Arial"/>
+          <w:b/>
+          <w:bCs/>
+          <w:sz w:val="24"/>
+          <w:szCs w:val="24"/>
+        </w:rPr>
+        <w:t xml:space="preserve">Equipe </w:t>
+      </w:r>
+      <w:r>
+        <w:rPr>
+          <w:rFonts w:ascii="Arial" w:hAnsi="Arial" w:cs="Arial"/>
+          <w:sz w:val="24"/>
+          <w:szCs w:val="24"/>
+        </w:rPr>
+        <w:t>(integrantes do grupo).</w:t>
+      </w:r>
+      <w:r>
+        <w:rPr>
+          <w:rFonts w:ascii="Arial" w:hAnsi="Arial" w:cs="Arial"/>
+          <w:sz w:val="24"/>
+          <w:szCs w:val="24"/>
+        </w:rPr>
+        <w:t xml:space="preserve"> | </w:t>
+      </w:r>
+      <w:r>
+        <w:rPr>
+          <w:rFonts w:ascii="Arial" w:hAnsi="Arial" w:cs="Arial"/>
+          <w:b/>
+          <w:bCs/>
+          <w:sz w:val="24"/>
+          <w:szCs w:val="24"/>
+        </w:rPr>
+        <w:t>Partes interessadas</w:t>
+      </w:r>
+      <w:r>
+        <w:rPr>
+          <w:rFonts w:ascii="Arial" w:hAnsi="Arial" w:cs="Arial"/>
+          <w:b/>
+          <w:bCs/>
+          <w:sz w:val="24"/>
+          <w:szCs w:val="24"/>
+        </w:rPr>
+        <w:t>.</w:t>
+      </w:r>
+    </w:p>
+    <w:p>
+      <w:pPr>
+        <w:pStyle w:val="PargrafodaLista"/>
+        <w:numPr>
+          <w:ilvl w:val="0"/>
+          <w:numId w:val="7"/>
+        </w:numPr>
+        <w:jc w:val="both"/>
+        <w:rPr>
+          <w:rFonts w:ascii="Arial" w:hAnsi="Arial" w:cs="Arial"/>
+          <w:sz w:val="24"/>
+          <w:szCs w:val="24"/>
+        </w:rPr>
+      </w:pPr>
+      <w:hyperlink r:id="rId7" w:history="1">
+        <w:r>
+          <w:rPr>
+            <w:rStyle w:val="Hyperlink"/>
+            <w:rFonts w:ascii="Arial" w:hAnsi="Arial" w:cs="Arial"/>
+            <w:sz w:val="24"/>
+            <w:szCs w:val="24"/>
+          </w:rPr>
+          <w:t>https://www.youtube.com/watch?v=r-BiFyKrQsE</w:t>
+        </w:r>
+      </w:hyperlink>
+    </w:p>
+    <w:p>
+      <w:pPr>
+        <w:pStyle w:val="PargrafodaLista"/>
+        <w:numPr>
+          <w:ilvl w:val="0"/>
+          <w:numId w:val="7"/>
+        </w:numPr>
+        <w:jc w:val="both"/>
+        <w:rPr>
+          <w:rFonts w:ascii="Arial" w:hAnsi="Arial" w:cs="Arial"/>
+          <w:sz w:val="24"/>
+          <w:szCs w:val="24"/>
+        </w:rPr>
+      </w:pPr>
+      <w:hyperlink r:id="rId8" w:history="1">
+        <w:r>
+          <w:rPr>
+            <w:rStyle w:val="Hyperlink"/>
+            <w:rFonts w:ascii="Arial" w:hAnsi="Arial" w:cs="Arial"/>
+            <w:sz w:val="24"/>
+            <w:szCs w:val="24"/>
+          </w:rPr>
+          <w:t>https://www.youtube.com/watch?v=3Smbhnmue7Y</w:t>
+        </w:r>
+      </w:hyperlink>
+      <w:r>
+        <w:rPr>
+          <w:rFonts w:ascii="Arial" w:hAnsi="Arial" w:cs="Arial"/>
+          <w:sz w:val="24"/>
+          <w:szCs w:val="24"/>
+        </w:rPr>
+        <w:t xml:space="preserve"> </w:t>
+      </w:r>
     </w:p>
     <w:sectPr>
       <w:pgSz w:w="11906" w:h="16838"/>
@@ -1173,6 +1644,232 @@
     </w:lvl>
   </w:abstractNum>
   <w:abstractNum w:abstractNumId="6" w15:restartNumberingAfterBreak="0">
+    <w:nsid w:val="2EDF647D"/>
+    <w:multiLevelType w:val="hybridMultilevel"/>
+    <w:tmpl w:val="D4929156"/>
+    <w:lvl w:ilvl="0" w:tplc="04160001">
+      <w:start w:val="1"/>
+      <w:numFmt w:val="bullet"/>
+      <w:lvlText w:val=""/>
+      <w:lvlJc w:val="left"/>
+      <w:pPr>
+        <w:ind w:left="720" w:hanging="360"/>
+      </w:pPr>
+      <w:rPr>
+        <w:rFonts w:ascii="Symbol" w:hAnsi="Symbol" w:hint="default"/>
+      </w:rPr>
+    </w:lvl>
+    <w:lvl w:ilvl="1" w:tplc="04160003" w:tentative="1">
+      <w:start w:val="1"/>
+      <w:numFmt w:val="bullet"/>
+      <w:lvlText w:val="o"/>
+      <w:lvlJc w:val="left"/>
+      <w:pPr>
+        <w:ind w:left="1440" w:hanging="360"/>
+      </w:pPr>
+      <w:rPr>
+        <w:rFonts w:ascii="Courier New" w:hAnsi="Courier New" w:cs="Courier New" w:hint="default"/>
+      </w:rPr>
+    </w:lvl>
+    <w:lvl w:ilvl="2" w:tplc="04160005" w:tentative="1">
+      <w:start w:val="1"/>
+      <w:numFmt w:val="bullet"/>
+      <w:lvlText w:val=""/>
+      <w:lvlJc w:val="left"/>
+      <w:pPr>
+        <w:ind w:left="2160" w:hanging="360"/>
+      </w:pPr>
+      <w:rPr>
+        <w:rFonts w:ascii="Wingdings" w:hAnsi="Wingdings" w:hint="default"/>
+      </w:rPr>
+    </w:lvl>
+    <w:lvl w:ilvl="3" w:tplc="04160001" w:tentative="1">
+      <w:start w:val="1"/>
+      <w:numFmt w:val="bullet"/>
+      <w:lvlText w:val=""/>
+      <w:lvlJc w:val="left"/>
+      <w:pPr>
+        <w:ind w:left="2880" w:hanging="360"/>
+      </w:pPr>
+      <w:rPr>
+        <w:rFonts w:ascii="Symbol" w:hAnsi="Symbol" w:hint="default"/>
+      </w:rPr>
+    </w:lvl>
+    <w:lvl w:ilvl="4" w:tplc="04160003" w:tentative="1">
+      <w:start w:val="1"/>
+      <w:numFmt w:val="bullet"/>
+      <w:lvlText w:val="o"/>
+      <w:lvlJc w:val="left"/>
+      <w:pPr>
+        <w:ind w:left="3600" w:hanging="360"/>
+      </w:pPr>
+      <w:rPr>
+        <w:rFonts w:ascii="Courier New" w:hAnsi="Courier New" w:cs="Courier New" w:hint="default"/>
+      </w:rPr>
+    </w:lvl>
+    <w:lvl w:ilvl="5" w:tplc="04160005" w:tentative="1">
+      <w:start w:val="1"/>
+      <w:numFmt w:val="bullet"/>
+      <w:lvlText w:val=""/>
+      <w:lvlJc w:val="left"/>
+      <w:pPr>
+        <w:ind w:left="4320" w:hanging="360"/>
+      </w:pPr>
+      <w:rPr>
+        <w:rFonts w:ascii="Wingdings" w:hAnsi="Wingdings" w:hint="default"/>
+      </w:rPr>
+    </w:lvl>
+    <w:lvl w:ilvl="6" w:tplc="04160001" w:tentative="1">
+      <w:start w:val="1"/>
+      <w:numFmt w:val="bullet"/>
+      <w:lvlText w:val=""/>
+      <w:lvlJc w:val="left"/>
+      <w:pPr>
+        <w:ind w:left="5040" w:hanging="360"/>
+      </w:pPr>
+      <w:rPr>
+        <w:rFonts w:ascii="Symbol" w:hAnsi="Symbol" w:hint="default"/>
+      </w:rPr>
+    </w:lvl>
+    <w:lvl w:ilvl="7" w:tplc="04160003" w:tentative="1">
+      <w:start w:val="1"/>
+      <w:numFmt w:val="bullet"/>
+      <w:lvlText w:val="o"/>
+      <w:lvlJc w:val="left"/>
+      <w:pPr>
+        <w:ind w:left="5760" w:hanging="360"/>
+      </w:pPr>
+      <w:rPr>
+        <w:rFonts w:ascii="Courier New" w:hAnsi="Courier New" w:cs="Courier New" w:hint="default"/>
+      </w:rPr>
+    </w:lvl>
+    <w:lvl w:ilvl="8" w:tplc="04160005" w:tentative="1">
+      <w:start w:val="1"/>
+      <w:numFmt w:val="bullet"/>
+      <w:lvlText w:val=""/>
+      <w:lvlJc w:val="left"/>
+      <w:pPr>
+        <w:ind w:left="6480" w:hanging="360"/>
+      </w:pPr>
+      <w:rPr>
+        <w:rFonts w:ascii="Wingdings" w:hAnsi="Wingdings" w:hint="default"/>
+      </w:rPr>
+    </w:lvl>
+  </w:abstractNum>
+  <w:abstractNum w:abstractNumId="7" w15:restartNumberingAfterBreak="0">
+    <w:nsid w:val="51334CB6"/>
+    <w:multiLevelType w:val="hybridMultilevel"/>
+    <w:tmpl w:val="4838E224"/>
+    <w:lvl w:ilvl="0" w:tplc="04160001">
+      <w:start w:val="1"/>
+      <w:numFmt w:val="bullet"/>
+      <w:lvlText w:val=""/>
+      <w:lvlJc w:val="left"/>
+      <w:pPr>
+        <w:ind w:left="720" w:hanging="360"/>
+      </w:pPr>
+      <w:rPr>
+        <w:rFonts w:ascii="Symbol" w:hAnsi="Symbol" w:hint="default"/>
+      </w:rPr>
+    </w:lvl>
+    <w:lvl w:ilvl="1" w:tplc="04160003" w:tentative="1">
+      <w:start w:val="1"/>
+      <w:numFmt w:val="bullet"/>
+      <w:lvlText w:val="o"/>
+      <w:lvlJc w:val="left"/>
+      <w:pPr>
+        <w:ind w:left="1440" w:hanging="360"/>
+      </w:pPr>
+      <w:rPr>
+        <w:rFonts w:ascii="Courier New" w:hAnsi="Courier New" w:cs="Courier New" w:hint="default"/>
+      </w:rPr>
+    </w:lvl>
+    <w:lvl w:ilvl="2" w:tplc="04160005" w:tentative="1">
+      <w:start w:val="1"/>
+      <w:numFmt w:val="bullet"/>
+      <w:lvlText w:val=""/>
+      <w:lvlJc w:val="left"/>
+      <w:pPr>
+        <w:ind w:left="2160" w:hanging="360"/>
+      </w:pPr>
+      <w:rPr>
+        <w:rFonts w:ascii="Wingdings" w:hAnsi="Wingdings" w:hint="default"/>
+      </w:rPr>
+    </w:lvl>
+    <w:lvl w:ilvl="3" w:tplc="04160001" w:tentative="1">
+      <w:start w:val="1"/>
+      <w:numFmt w:val="bullet"/>
+      <w:lvlText w:val=""/>
+      <w:lvlJc w:val="left"/>
+      <w:pPr>
+        <w:ind w:left="2880" w:hanging="360"/>
+      </w:pPr>
+      <w:rPr>
+        <w:rFonts w:ascii="Symbol" w:hAnsi="Symbol" w:hint="default"/>
+      </w:rPr>
+    </w:lvl>
+    <w:lvl w:ilvl="4" w:tplc="04160003" w:tentative="1">
+      <w:start w:val="1"/>
+      <w:numFmt w:val="bullet"/>
+      <w:lvlText w:val="o"/>
+      <w:lvlJc w:val="left"/>
+      <w:pPr>
+        <w:ind w:left="3600" w:hanging="360"/>
+      </w:pPr>
+      <w:rPr>
+        <w:rFonts w:ascii="Courier New" w:hAnsi="Courier New" w:cs="Courier New" w:hint="default"/>
+      </w:rPr>
+    </w:lvl>
+    <w:lvl w:ilvl="5" w:tplc="04160005" w:tentative="1">
+      <w:start w:val="1"/>
+      <w:numFmt w:val="bullet"/>
+      <w:lvlText w:val=""/>
+      <w:lvlJc w:val="left"/>
+      <w:pPr>
+        <w:ind w:left="4320" w:hanging="360"/>
+      </w:pPr>
+      <w:rPr>
+        <w:rFonts w:ascii="Wingdings" w:hAnsi="Wingdings" w:hint="default"/>
+      </w:rPr>
+    </w:lvl>
+    <w:lvl w:ilvl="6" w:tplc="04160001" w:tentative="1">
+      <w:start w:val="1"/>
+      <w:numFmt w:val="bullet"/>
+      <w:lvlText w:val=""/>
+      <w:lvlJc w:val="left"/>
+      <w:pPr>
+        <w:ind w:left="5040" w:hanging="360"/>
+      </w:pPr>
+      <w:rPr>
+        <w:rFonts w:ascii="Symbol" w:hAnsi="Symbol" w:hint="default"/>
+      </w:rPr>
+    </w:lvl>
+    <w:lvl w:ilvl="7" w:tplc="04160003" w:tentative="1">
+      <w:start w:val="1"/>
+      <w:numFmt w:val="bullet"/>
+      <w:lvlText w:val="o"/>
+      <w:lvlJc w:val="left"/>
+      <w:pPr>
+        <w:ind w:left="5760" w:hanging="360"/>
+      </w:pPr>
+      <w:rPr>
+        <w:rFonts w:ascii="Courier New" w:hAnsi="Courier New" w:cs="Courier New" w:hint="default"/>
+      </w:rPr>
+    </w:lvl>
+    <w:lvl w:ilvl="8" w:tplc="04160005" w:tentative="1">
+      <w:start w:val="1"/>
+      <w:numFmt w:val="bullet"/>
+      <w:lvlText w:val=""/>
+      <w:lvlJc w:val="left"/>
+      <w:pPr>
+        <w:ind w:left="6480" w:hanging="360"/>
+      </w:pPr>
+      <w:rPr>
+        <w:rFonts w:ascii="Wingdings" w:hAnsi="Wingdings" w:hint="default"/>
+      </w:rPr>
+    </w:lvl>
+  </w:abstractNum>
+  <w:abstractNum w:abstractNumId="8" w15:restartNumberingAfterBreak="0">
     <w:nsid w:val="542008AC"/>
     <w:multiLevelType w:val="hybridMultilevel"/>
     <w:tmpl w:val="C98803AA"/>
@@ -1285,7 +1982,7 @@
       </w:rPr>
     </w:lvl>
   </w:abstractNum>
-  <w:abstractNum w:abstractNumId="7" w15:restartNumberingAfterBreak="0">
+  <w:abstractNum w:abstractNumId="9" w15:restartNumberingAfterBreak="0">
     <w:nsid w:val="56A415E2"/>
     <w:multiLevelType w:val="hybridMultilevel"/>
     <w:tmpl w:val="789805B6"/>
@@ -1411,16 +2108,22 @@
     <w:abstractNumId w:val="3"/>
   </w:num>
   <w:num w:numId="5">
-    <w:abstractNumId w:val="7"/>
+    <w:abstractNumId w:val="9"/>
   </w:num>
   <w:num w:numId="6">
-    <w:abstractNumId w:val="6"/>
+    <w:abstractNumId w:val="8"/>
   </w:num>
   <w:num w:numId="7">
     <w:abstractNumId w:val="0"/>
   </w:num>
   <w:num w:numId="8">
     <w:abstractNumId w:val="1"/>
+  </w:num>
+  <w:num w:numId="9">
+    <w:abstractNumId w:val="6"/>
+  </w:num>
+  <w:num w:numId="10">
+    <w:abstractNumId w:val="7"/>
   </w:num>
   <w:numIdMacAtCleanup w:val="2"/>
 </w:numbering>

</xml_diff>